<commit_message>
updates for sql server functionality
</commit_message>
<xml_diff>
--- a/_ETC/symposium-2024/gresh-john_PolitesAToolForTheAutomationOfOhdsiImplementations_2024symposium.docx
+++ b/_ETC/symposium-2024/gresh-john_PolitesAToolForTheAutomationOfOhdsiImplementations_2024symposium.docx
@@ -75,7 +75,7 @@
           <w:sz w:val="22"/>
           <w:szCs w:val="22"/>
         </w:rPr>
-        <w:t>John Gresh</w:t>
+        <w:t xml:space="preserve">John Gresh, Julia Skapik </w:t>
       </w:r>
       <w:r>
         <w:rPr>
@@ -84,61 +84,8 @@
           <w:sz w:val="22"/>
           <w:szCs w:val="22"/>
         </w:rPr>
-        <w:t xml:space="preserve">, </w:t>
-      </w:r>
-      <w:r>
-        <w:rPr>
-          <w:rFonts w:ascii="Calibri" w:eastAsia="Calibri" w:hAnsi="Calibri" w:cs="Calibri"/>
-          <w:b/>
-          <w:sz w:val="22"/>
-          <w:szCs w:val="22"/>
-        </w:rPr>
-        <w:t>Julia Skapik</w:t>
-      </w:r>
-      <w:r>
-        <w:rPr>
-          <w:rFonts w:ascii="Calibri" w:eastAsia="Calibri" w:hAnsi="Calibri" w:cs="Calibri"/>
-          <w:b/>
-          <w:sz w:val="22"/>
-          <w:szCs w:val="22"/>
-        </w:rPr>
-        <w:t xml:space="preserve"> </w:t>
-      </w:r>
-      <w:r>
-        <w:rPr>
-          <w:rFonts w:ascii="Calibri" w:eastAsia="Calibri" w:hAnsi="Calibri" w:cs="Calibri"/>
-          <w:b/>
-          <w:sz w:val="22"/>
-          <w:szCs w:val="22"/>
-        </w:rPr>
         <w:br/>
-      </w:r>
-      <w:r>
-        <w:rPr>
-          <w:rFonts w:ascii="Calibri" w:eastAsia="Calibri" w:hAnsi="Calibri" w:cs="Calibri"/>
-          <w:b/>
-          <w:sz w:val="22"/>
-          <w:szCs w:val="22"/>
-        </w:rPr>
-        <w:t>Curlew Consulting</w:t>
-      </w:r>
-      <w:r>
-        <w:rPr>
-          <w:rFonts w:ascii="Calibri" w:eastAsia="Calibri" w:hAnsi="Calibri" w:cs="Calibri"/>
-          <w:b/>
-          <w:sz w:val="22"/>
-          <w:szCs w:val="22"/>
-        </w:rPr>
-        <w:t xml:space="preserve">, </w:t>
-      </w:r>
-      <w:r>
-        <w:rPr>
-          <w:rFonts w:ascii="Calibri" w:eastAsia="Calibri" w:hAnsi="Calibri" w:cs="Calibri"/>
-          <w:b/>
-          <w:sz w:val="22"/>
-          <w:szCs w:val="22"/>
-        </w:rPr>
-        <w:t>National Association of Community Health Centers</w:t>
+        <w:t>Curlew Consulting, National Association of Community Health Centers</w:t>
       </w:r>
     </w:p>
     <w:p>
@@ -277,34 +224,147 @@
           <w:sz w:val="22"/>
           <w:szCs w:val="22"/>
         </w:rPr>
+        <w:t xml:space="preserve"> Broadsea provides a turn-key solution with unparalleled ease of use and a standardized stable production deployment that includes an instance of a Common Data Model replete with test data in </w:t>
+      </w:r>
+      <w:proofErr w:type="spellStart"/>
+      <w:r>
+        <w:rPr>
+          <w:rFonts w:ascii="Calibri" w:eastAsia="Calibri" w:hAnsi="Calibri" w:cs="Calibri"/>
+          <w:color w:val="000000"/>
+          <w:sz w:val="22"/>
+          <w:szCs w:val="22"/>
+        </w:rPr>
+        <w:t>PostgreSql</w:t>
+      </w:r>
+      <w:proofErr w:type="spellEnd"/>
+      <w:r>
+        <w:rPr>
+          <w:rFonts w:ascii="Calibri" w:eastAsia="Calibri" w:hAnsi="Calibri" w:cs="Calibri"/>
+          <w:color w:val="000000"/>
+          <w:sz w:val="22"/>
+          <w:szCs w:val="22"/>
+        </w:rPr>
+        <w:t xml:space="preserve">.  </w:t>
+      </w:r>
+      <w:r>
+        <w:rPr>
+          <w:rFonts w:ascii="Calibri" w:eastAsia="Calibri" w:hAnsi="Calibri" w:cs="Calibri"/>
+          <w:color w:val="000000"/>
+          <w:sz w:val="22"/>
+          <w:szCs w:val="22"/>
+        </w:rPr>
+        <w:t>“</w:t>
+      </w:r>
+      <w:r>
+        <w:rPr>
+          <w:rFonts w:ascii="Calibri" w:eastAsia="Calibri" w:hAnsi="Calibri" w:cs="Calibri"/>
+          <w:color w:val="000000"/>
+          <w:sz w:val="22"/>
+          <w:szCs w:val="22"/>
+        </w:rPr>
+        <w:t>Broadsea 3.0 provides a flexible approach to deploying OHDSI tools that are typically challenging to set</w:t>
+      </w:r>
+      <w:r>
+        <w:rPr>
+          <w:rFonts w:ascii="Calibri" w:eastAsia="Calibri" w:hAnsi="Calibri" w:cs="Calibri"/>
+          <w:color w:val="000000"/>
+          <w:sz w:val="22"/>
+          <w:szCs w:val="22"/>
+        </w:rPr>
         <w:t xml:space="preserve"> </w:t>
       </w:r>
-      <w:r>
-        <w:rPr>
-          <w:rFonts w:ascii="Calibri" w:eastAsia="Calibri" w:hAnsi="Calibri" w:cs="Calibri"/>
-          <w:color w:val="000000"/>
-          <w:sz w:val="22"/>
-          <w:szCs w:val="22"/>
-        </w:rPr>
-        <w:t xml:space="preserve">Broadsea provides a turn-key solution with unparalleled ease of use and a standardized stable production deployment that includes an instance of a Common Data Model replete with </w:t>
-      </w:r>
-      <w:r>
-        <w:rPr>
-          <w:rFonts w:ascii="Calibri" w:eastAsia="Calibri" w:hAnsi="Calibri" w:cs="Calibri"/>
-          <w:color w:val="000000"/>
-          <w:sz w:val="22"/>
-          <w:szCs w:val="22"/>
-        </w:rPr>
-        <w:t xml:space="preserve">test </w:t>
-      </w:r>
-      <w:r>
-        <w:rPr>
-          <w:rFonts w:ascii="Calibri" w:eastAsia="Calibri" w:hAnsi="Calibri" w:cs="Calibri"/>
-          <w:color w:val="000000"/>
-          <w:sz w:val="22"/>
-          <w:szCs w:val="22"/>
-        </w:rPr>
-        <w:t xml:space="preserve">data in </w:t>
+      <w:proofErr w:type="gramStart"/>
+      <w:r>
+        <w:rPr>
+          <w:rFonts w:ascii="Calibri" w:eastAsia="Calibri" w:hAnsi="Calibri" w:cs="Calibri"/>
+          <w:color w:val="000000"/>
+          <w:sz w:val="22"/>
+          <w:szCs w:val="22"/>
+        </w:rPr>
+        <w:t>up, and</w:t>
+      </w:r>
+      <w:proofErr w:type="gramEnd"/>
+      <w:r>
+        <w:rPr>
+          <w:rFonts w:ascii="Calibri" w:eastAsia="Calibri" w:hAnsi="Calibri" w:cs="Calibri"/>
+          <w:color w:val="000000"/>
+          <w:sz w:val="22"/>
+          <w:szCs w:val="22"/>
+        </w:rPr>
+        <w:t xml:space="preserve"> establishes a framework for supporting new OHDSI tools to come. </w:t>
+      </w:r>
+      <w:r>
+        <w:rPr>
+          <w:rFonts w:ascii="Calibri" w:eastAsia="Calibri" w:hAnsi="Calibri" w:cs="Calibri"/>
+          <w:color w:val="000000"/>
+          <w:sz w:val="22"/>
+          <w:szCs w:val="22"/>
+        </w:rPr>
+        <w:t xml:space="preserve"> </w:t>
+      </w:r>
+      <w:r>
+        <w:rPr>
+          <w:rFonts w:ascii="Calibri" w:eastAsia="Calibri" w:hAnsi="Calibri" w:cs="Calibri"/>
+          <w:color w:val="000000"/>
+          <w:sz w:val="22"/>
+          <w:szCs w:val="22"/>
+        </w:rPr>
+        <w:t>Any site, regardless of size,</w:t>
+      </w:r>
+      <w:r>
+        <w:rPr>
+          <w:rFonts w:ascii="Calibri" w:eastAsia="Calibri" w:hAnsi="Calibri" w:cs="Calibri"/>
+          <w:color w:val="000000"/>
+          <w:sz w:val="22"/>
+          <w:szCs w:val="22"/>
+        </w:rPr>
+        <w:t xml:space="preserve"> </w:t>
+      </w:r>
+      <w:r>
+        <w:rPr>
+          <w:rFonts w:ascii="Calibri" w:eastAsia="Calibri" w:hAnsi="Calibri" w:cs="Calibri"/>
+          <w:color w:val="000000"/>
+          <w:sz w:val="22"/>
+          <w:szCs w:val="22"/>
+        </w:rPr>
+        <w:t>can deploy a wide range of OHDSI tools on a laptop or a production server</w:t>
+      </w:r>
+      <w:r>
+        <w:rPr>
+          <w:rFonts w:ascii="Calibri" w:eastAsia="Calibri" w:hAnsi="Calibri" w:cs="Calibri"/>
+          <w:color w:val="000000"/>
+          <w:sz w:val="22"/>
+          <w:szCs w:val="22"/>
+        </w:rPr>
+        <w:t>”</w:t>
+      </w:r>
+      <w:r>
+        <w:rPr>
+          <w:rFonts w:ascii="Calibri" w:eastAsia="Calibri" w:hAnsi="Calibri" w:cs="Calibri"/>
+          <w:color w:val="000000"/>
+          <w:sz w:val="22"/>
+          <w:szCs w:val="22"/>
+          <w:vertAlign w:val="superscript"/>
+        </w:rPr>
+        <w:t>3</w:t>
+      </w:r>
+      <w:r>
+        <w:rPr>
+          <w:rFonts w:ascii="Calibri" w:eastAsia="Calibri" w:hAnsi="Calibri" w:cs="Calibri"/>
+          <w:color w:val="000000"/>
+          <w:sz w:val="22"/>
+          <w:szCs w:val="22"/>
+        </w:rPr>
+        <w:t xml:space="preserve"> using Broadsea.  However, after initial deployment there are customizations that most implementations will want to make to create a production, test, or development instance of an OHDSI implementation.  This includes the creation of </w:t>
+      </w:r>
+      <w:r>
+        <w:rPr>
+          <w:rFonts w:ascii="Calibri" w:eastAsia="Calibri" w:hAnsi="Calibri" w:cs="Calibri"/>
+          <w:color w:val="000000"/>
+          <w:sz w:val="22"/>
+          <w:szCs w:val="22"/>
+        </w:rPr>
+        <w:t xml:space="preserve">an independent instance of the </w:t>
       </w:r>
       <w:proofErr w:type="spellStart"/>
       <w:r>
@@ -314,6 +374,46 @@
           <w:sz w:val="22"/>
           <w:szCs w:val="22"/>
         </w:rPr>
+        <w:t>CDM</w:t>
+      </w:r>
+      <w:proofErr w:type="spellEnd"/>
+      <w:r>
+        <w:rPr>
+          <w:rFonts w:ascii="Calibri" w:eastAsia="Calibri" w:hAnsi="Calibri" w:cs="Calibri"/>
+          <w:color w:val="000000"/>
+          <w:sz w:val="22"/>
+          <w:szCs w:val="22"/>
+        </w:rPr>
+        <w:t xml:space="preserve"> that could be in the existing </w:t>
+      </w:r>
+      <w:proofErr w:type="spellStart"/>
+      <w:r>
+        <w:rPr>
+          <w:rFonts w:ascii="Calibri" w:eastAsia="Calibri" w:hAnsi="Calibri" w:cs="Calibri"/>
+          <w:color w:val="000000"/>
+          <w:sz w:val="22"/>
+          <w:szCs w:val="22"/>
+        </w:rPr>
+        <w:t>Broadsea</w:t>
+      </w:r>
+      <w:proofErr w:type="spellEnd"/>
+      <w:r>
+        <w:rPr>
+          <w:rFonts w:ascii="Calibri" w:eastAsia="Calibri" w:hAnsi="Calibri" w:cs="Calibri"/>
+          <w:color w:val="000000"/>
+          <w:sz w:val="22"/>
+          <w:szCs w:val="22"/>
+        </w:rPr>
+        <w:t xml:space="preserve"> instance of </w:t>
+      </w:r>
+      <w:proofErr w:type="spellStart"/>
+      <w:r>
+        <w:rPr>
+          <w:rFonts w:ascii="Calibri" w:eastAsia="Calibri" w:hAnsi="Calibri" w:cs="Calibri"/>
+          <w:color w:val="000000"/>
+          <w:sz w:val="22"/>
+          <w:szCs w:val="22"/>
+        </w:rPr>
         <w:t>PostgreSql</w:t>
       </w:r>
       <w:proofErr w:type="spellEnd"/>
@@ -324,34 +424,65 @@
           <w:sz w:val="22"/>
           <w:szCs w:val="22"/>
         </w:rPr>
-        <w:t xml:space="preserve">.  </w:t>
-      </w:r>
-      <w:r>
-        <w:rPr>
-          <w:rFonts w:ascii="Calibri" w:eastAsia="Calibri" w:hAnsi="Calibri" w:cs="Calibri"/>
-          <w:color w:val="000000"/>
-          <w:sz w:val="22"/>
-          <w:szCs w:val="22"/>
-        </w:rPr>
-        <w:t>“</w:t>
-      </w:r>
-      <w:r>
-        <w:rPr>
-          <w:rFonts w:ascii="Calibri" w:eastAsia="Calibri" w:hAnsi="Calibri" w:cs="Calibri"/>
-          <w:color w:val="000000"/>
-          <w:sz w:val="22"/>
-          <w:szCs w:val="22"/>
-        </w:rPr>
-        <w:t>Broadsea 3.0 provides a flexible approach to deploying OHDSI tools that are typically challenging to set</w:t>
-      </w:r>
-      <w:r>
-        <w:rPr>
-          <w:rFonts w:ascii="Calibri" w:eastAsia="Calibri" w:hAnsi="Calibri" w:cs="Calibri"/>
-          <w:color w:val="000000"/>
-          <w:sz w:val="22"/>
-          <w:szCs w:val="22"/>
-        </w:rPr>
-        <w:t xml:space="preserve"> </w:t>
+        <w:t xml:space="preserve"> or in any of the other data management </w:t>
+      </w:r>
+      <w:r>
+        <w:rPr>
+          <w:rFonts w:ascii="Calibri" w:eastAsia="Calibri" w:hAnsi="Calibri" w:cs="Calibri"/>
+          <w:color w:val="000000"/>
+          <w:sz w:val="22"/>
+          <w:szCs w:val="22"/>
+        </w:rPr>
+        <w:t>systems</w:t>
+      </w:r>
+      <w:r>
+        <w:rPr>
+          <w:rFonts w:ascii="Calibri" w:eastAsia="Calibri" w:hAnsi="Calibri" w:cs="Calibri"/>
+          <w:color w:val="000000"/>
+          <w:sz w:val="22"/>
+          <w:szCs w:val="22"/>
+        </w:rPr>
+        <w:t xml:space="preserve"> supported by OHDSI (including Oracle, Microsoft </w:t>
+      </w:r>
+      <w:proofErr w:type="spellStart"/>
+      <w:r>
+        <w:rPr>
+          <w:rFonts w:ascii="Calibri" w:eastAsia="Calibri" w:hAnsi="Calibri" w:cs="Calibri"/>
+          <w:color w:val="000000"/>
+          <w:sz w:val="22"/>
+          <w:szCs w:val="22"/>
+        </w:rPr>
+        <w:t>Sql</w:t>
+      </w:r>
+      <w:proofErr w:type="spellEnd"/>
+      <w:r>
+        <w:rPr>
+          <w:rFonts w:ascii="Calibri" w:eastAsia="Calibri" w:hAnsi="Calibri" w:cs="Calibri"/>
+          <w:color w:val="000000"/>
+          <w:sz w:val="22"/>
+          <w:szCs w:val="22"/>
+        </w:rPr>
+        <w:t xml:space="preserve"> Server, </w:t>
+      </w:r>
+      <w:proofErr w:type="spellStart"/>
+      <w:r>
+        <w:rPr>
+          <w:rFonts w:ascii="Calibri" w:eastAsia="Calibri" w:hAnsi="Calibri" w:cs="Calibri"/>
+          <w:color w:val="000000"/>
+          <w:sz w:val="22"/>
+          <w:szCs w:val="22"/>
+        </w:rPr>
+        <w:t>PostgreSql</w:t>
+      </w:r>
+      <w:proofErr w:type="spellEnd"/>
+      <w:r>
+        <w:rPr>
+          <w:rFonts w:ascii="Calibri" w:eastAsia="Calibri" w:hAnsi="Calibri" w:cs="Calibri"/>
+          <w:color w:val="000000"/>
+          <w:sz w:val="22"/>
+          <w:szCs w:val="22"/>
+        </w:rPr>
+        <w:t xml:space="preserve">, Databricks, etc.).  Creation of this environment entails numerous steps that need to </w:t>
       </w:r>
       <w:proofErr w:type="gramStart"/>
       <w:r>
@@ -361,7 +492,7 @@
           <w:sz w:val="22"/>
           <w:szCs w:val="22"/>
         </w:rPr>
-        <w:t>up, and</w:t>
+        <w:t>integrated</w:t>
       </w:r>
       <w:proofErr w:type="gramEnd"/>
       <w:r>
@@ -371,80 +502,25 @@
           <w:sz w:val="22"/>
           <w:szCs w:val="22"/>
         </w:rPr>
-        <w:t xml:space="preserve"> establishes a framework for supporting new OHDSI tools to come. </w:t>
-      </w:r>
-      <w:r>
-        <w:rPr>
-          <w:rFonts w:ascii="Calibri" w:eastAsia="Calibri" w:hAnsi="Calibri" w:cs="Calibri"/>
-          <w:color w:val="000000"/>
-          <w:sz w:val="22"/>
-          <w:szCs w:val="22"/>
-        </w:rPr>
-        <w:t xml:space="preserve"> </w:t>
-      </w:r>
-      <w:r>
-        <w:rPr>
-          <w:rFonts w:ascii="Calibri" w:eastAsia="Calibri" w:hAnsi="Calibri" w:cs="Calibri"/>
-          <w:color w:val="000000"/>
-          <w:sz w:val="22"/>
-          <w:szCs w:val="22"/>
-        </w:rPr>
-        <w:t>Any site, regardless of size,</w:t>
-      </w:r>
-      <w:r>
-        <w:rPr>
-          <w:rFonts w:ascii="Calibri" w:eastAsia="Calibri" w:hAnsi="Calibri" w:cs="Calibri"/>
-          <w:color w:val="000000"/>
-          <w:sz w:val="22"/>
-          <w:szCs w:val="22"/>
-        </w:rPr>
-        <w:t xml:space="preserve"> </w:t>
-      </w:r>
-      <w:r>
-        <w:rPr>
-          <w:rFonts w:ascii="Calibri" w:eastAsia="Calibri" w:hAnsi="Calibri" w:cs="Calibri"/>
-          <w:color w:val="000000"/>
-          <w:sz w:val="22"/>
-          <w:szCs w:val="22"/>
-        </w:rPr>
-        <w:t>can deploy a wide range of OHDSI tools on a laptop or a production server</w:t>
-      </w:r>
-      <w:r>
-        <w:rPr>
-          <w:rFonts w:ascii="Calibri" w:eastAsia="Calibri" w:hAnsi="Calibri" w:cs="Calibri"/>
-          <w:color w:val="000000"/>
-          <w:sz w:val="22"/>
-          <w:szCs w:val="22"/>
-        </w:rPr>
-        <w:t>”</w:t>
-      </w:r>
-      <w:r>
-        <w:rPr>
-          <w:rFonts w:ascii="Calibri" w:eastAsia="Calibri" w:hAnsi="Calibri" w:cs="Calibri"/>
-          <w:color w:val="000000"/>
-          <w:sz w:val="22"/>
-          <w:szCs w:val="22"/>
-          <w:vertAlign w:val="superscript"/>
-        </w:rPr>
-        <w:t>3</w:t>
-      </w:r>
-      <w:r>
-        <w:rPr>
-          <w:rFonts w:ascii="Calibri" w:eastAsia="Calibri" w:hAnsi="Calibri" w:cs="Calibri"/>
-          <w:color w:val="000000"/>
-          <w:sz w:val="22"/>
-          <w:szCs w:val="22"/>
-        </w:rPr>
-        <w:t xml:space="preserve"> using Broadsea.  However, after initial deployment there are customizations that most implementations will want to make to create a production, test, or development instance of an OHDSI implementation.  This includes the creation of </w:t>
-      </w:r>
-      <w:r>
-        <w:rPr>
-          <w:rFonts w:ascii="Calibri" w:eastAsia="Calibri" w:hAnsi="Calibri" w:cs="Calibri"/>
-          <w:color w:val="000000"/>
-          <w:sz w:val="22"/>
-          <w:szCs w:val="22"/>
-        </w:rPr>
-        <w:t xml:space="preserve">an independent instance of the </w:t>
+        <w:t xml:space="preserve"> and executed flawlessly.  This process can be time consuming and fraught with errors and includes the creation of multiple databases and/or schemas</w:t>
+      </w:r>
+      <w:r>
+        <w:rPr>
+          <w:rFonts w:ascii="Calibri" w:eastAsia="Calibri" w:hAnsi="Calibri" w:cs="Calibri"/>
+          <w:color w:val="000000"/>
+          <w:sz w:val="22"/>
+          <w:szCs w:val="22"/>
+        </w:rPr>
+        <w:t xml:space="preserve"> and other database objects</w:t>
+      </w:r>
+      <w:r>
+        <w:rPr>
+          <w:rFonts w:ascii="Calibri" w:eastAsia="Calibri" w:hAnsi="Calibri" w:cs="Calibri"/>
+          <w:color w:val="000000"/>
+          <w:sz w:val="22"/>
+          <w:szCs w:val="22"/>
+        </w:rPr>
+        <w:t xml:space="preserve">, creation of multiple users with detailed specific privileges, the creation of meta data such as the </w:t>
       </w:r>
       <w:proofErr w:type="spellStart"/>
       <w:r>
@@ -464,7 +540,7 @@
           <w:sz w:val="22"/>
           <w:szCs w:val="22"/>
         </w:rPr>
-        <w:t xml:space="preserve"> that could be in the existing Broadsea instance of </w:t>
+        <w:t xml:space="preserve"> source record and </w:t>
       </w:r>
       <w:proofErr w:type="spellStart"/>
       <w:r>
@@ -474,7 +550,7 @@
           <w:sz w:val="22"/>
           <w:szCs w:val="22"/>
         </w:rPr>
-        <w:t>PostgreSql</w:t>
+        <w:t>webapi</w:t>
       </w:r>
       <w:proofErr w:type="spellEnd"/>
       <w:r>
@@ -484,65 +560,7 @@
           <w:sz w:val="22"/>
           <w:szCs w:val="22"/>
         </w:rPr>
-        <w:t xml:space="preserve"> or in any of the other data management </w:t>
-      </w:r>
-      <w:r>
-        <w:rPr>
-          <w:rFonts w:ascii="Calibri" w:eastAsia="Calibri" w:hAnsi="Calibri" w:cs="Calibri"/>
-          <w:color w:val="000000"/>
-          <w:sz w:val="22"/>
-          <w:szCs w:val="22"/>
-        </w:rPr>
-        <w:t>systems</w:t>
-      </w:r>
-      <w:r>
-        <w:rPr>
-          <w:rFonts w:ascii="Calibri" w:eastAsia="Calibri" w:hAnsi="Calibri" w:cs="Calibri"/>
-          <w:color w:val="000000"/>
-          <w:sz w:val="22"/>
-          <w:szCs w:val="22"/>
-        </w:rPr>
-        <w:t xml:space="preserve"> supported by OHDSI (including Oracle, Microsoft </w:t>
-      </w:r>
-      <w:proofErr w:type="spellStart"/>
-      <w:r>
-        <w:rPr>
-          <w:rFonts w:ascii="Calibri" w:eastAsia="Calibri" w:hAnsi="Calibri" w:cs="Calibri"/>
-          <w:color w:val="000000"/>
-          <w:sz w:val="22"/>
-          <w:szCs w:val="22"/>
-        </w:rPr>
-        <w:t>Sql</w:t>
-      </w:r>
-      <w:proofErr w:type="spellEnd"/>
-      <w:r>
-        <w:rPr>
-          <w:rFonts w:ascii="Calibri" w:eastAsia="Calibri" w:hAnsi="Calibri" w:cs="Calibri"/>
-          <w:color w:val="000000"/>
-          <w:sz w:val="22"/>
-          <w:szCs w:val="22"/>
-        </w:rPr>
-        <w:t xml:space="preserve"> Server, </w:t>
-      </w:r>
-      <w:proofErr w:type="spellStart"/>
-      <w:r>
-        <w:rPr>
-          <w:rFonts w:ascii="Calibri" w:eastAsia="Calibri" w:hAnsi="Calibri" w:cs="Calibri"/>
-          <w:color w:val="000000"/>
-          <w:sz w:val="22"/>
-          <w:szCs w:val="22"/>
-        </w:rPr>
-        <w:t>PostgreSql</w:t>
-      </w:r>
-      <w:proofErr w:type="spellEnd"/>
-      <w:r>
-        <w:rPr>
-          <w:rFonts w:ascii="Calibri" w:eastAsia="Calibri" w:hAnsi="Calibri" w:cs="Calibri"/>
-          <w:color w:val="000000"/>
-          <w:sz w:val="22"/>
-          <w:szCs w:val="22"/>
-        </w:rPr>
-        <w:t xml:space="preserve">, Databricks, etc.).  Creation of this environment entails numerous steps that need to </w:t>
+        <w:t xml:space="preserve"> records, the importing of vocabulary data, the creation of sequences for primary keys for ETL processes, the creation of indexes and constraints, the importing of data, and the running of other processes such as Achilles.  Polites </w:t>
       </w:r>
       <w:proofErr w:type="gramStart"/>
       <w:r>
@@ -552,7 +570,7 @@
           <w:sz w:val="22"/>
           <w:szCs w:val="22"/>
         </w:rPr>
-        <w:t>integrated</w:t>
+        <w:t>provides</w:t>
       </w:r>
       <w:proofErr w:type="gramEnd"/>
       <w:r>
@@ -562,65 +580,7 @@
           <w:sz w:val="22"/>
           <w:szCs w:val="22"/>
         </w:rPr>
-        <w:t xml:space="preserve"> and executed flawlessly.  This process can be time consuming and fraught with errors and includes the creation of multiple databases and/or schemas</w:t>
-      </w:r>
-      <w:r>
-        <w:rPr>
-          <w:rFonts w:ascii="Calibri" w:eastAsia="Calibri" w:hAnsi="Calibri" w:cs="Calibri"/>
-          <w:color w:val="000000"/>
-          <w:sz w:val="22"/>
-          <w:szCs w:val="22"/>
-        </w:rPr>
-        <w:t xml:space="preserve"> and other database objects</w:t>
-      </w:r>
-      <w:r>
-        <w:rPr>
-          <w:rFonts w:ascii="Calibri" w:eastAsia="Calibri" w:hAnsi="Calibri" w:cs="Calibri"/>
-          <w:color w:val="000000"/>
-          <w:sz w:val="22"/>
-          <w:szCs w:val="22"/>
-        </w:rPr>
-        <w:t xml:space="preserve">, creation of multiple users with detailed specific privileges, the creation of meta data such as the </w:t>
-      </w:r>
-      <w:proofErr w:type="spellStart"/>
-      <w:r>
-        <w:rPr>
-          <w:rFonts w:ascii="Calibri" w:eastAsia="Calibri" w:hAnsi="Calibri" w:cs="Calibri"/>
-          <w:color w:val="000000"/>
-          <w:sz w:val="22"/>
-          <w:szCs w:val="22"/>
-        </w:rPr>
-        <w:t>CDM</w:t>
-      </w:r>
-      <w:proofErr w:type="spellEnd"/>
-      <w:r>
-        <w:rPr>
-          <w:rFonts w:ascii="Calibri" w:eastAsia="Calibri" w:hAnsi="Calibri" w:cs="Calibri"/>
-          <w:color w:val="000000"/>
-          <w:sz w:val="22"/>
-          <w:szCs w:val="22"/>
-        </w:rPr>
-        <w:t xml:space="preserve"> source record and </w:t>
-      </w:r>
-      <w:proofErr w:type="spellStart"/>
-      <w:r>
-        <w:rPr>
-          <w:rFonts w:ascii="Calibri" w:eastAsia="Calibri" w:hAnsi="Calibri" w:cs="Calibri"/>
-          <w:color w:val="000000"/>
-          <w:sz w:val="22"/>
-          <w:szCs w:val="22"/>
-        </w:rPr>
-        <w:t>webapi</w:t>
-      </w:r>
-      <w:proofErr w:type="spellEnd"/>
-      <w:r>
-        <w:rPr>
-          <w:rFonts w:ascii="Calibri" w:eastAsia="Calibri" w:hAnsi="Calibri" w:cs="Calibri"/>
-          <w:color w:val="000000"/>
-          <w:sz w:val="22"/>
-          <w:szCs w:val="22"/>
-        </w:rPr>
-        <w:t xml:space="preserve"> records, the importing of vocabulary data, the creation of sequences for primary keys for ETL processes, the creation of indexes and constraints, the importing of data, and the running of other processes such as Achilles.  Polites </w:t>
+        <w:t xml:space="preserve"> a way to execute </w:t>
       </w:r>
       <w:proofErr w:type="gramStart"/>
       <w:r>
@@ -630,7 +590,7 @@
           <w:sz w:val="22"/>
           <w:szCs w:val="22"/>
         </w:rPr>
-        <w:t>provides</w:t>
+        <w:t>all of</w:t>
       </w:r>
       <w:proofErr w:type="gramEnd"/>
       <w:r>
@@ -640,27 +600,25 @@
           <w:sz w:val="22"/>
           <w:szCs w:val="22"/>
         </w:rPr>
-        <w:t xml:space="preserve"> a way to execute </w:t>
-      </w:r>
-      <w:proofErr w:type="gramStart"/>
-      <w:r>
-        <w:rPr>
-          <w:rFonts w:ascii="Calibri" w:eastAsia="Calibri" w:hAnsi="Calibri" w:cs="Calibri"/>
-          <w:color w:val="000000"/>
-          <w:sz w:val="22"/>
-          <w:szCs w:val="22"/>
-        </w:rPr>
-        <w:t>all of</w:t>
-      </w:r>
-      <w:proofErr w:type="gramEnd"/>
-      <w:r>
-        <w:rPr>
-          <w:rFonts w:ascii="Calibri" w:eastAsia="Calibri" w:hAnsi="Calibri" w:cs="Calibri"/>
-          <w:color w:val="000000"/>
-          <w:sz w:val="22"/>
-          <w:szCs w:val="22"/>
-        </w:rPr>
-        <w:t xml:space="preserve"> these processes and an interface that allows the processes to be selected individually and run in groups.  </w:t>
+        <w:t xml:space="preserve"> these processes and an interface that allows the processes to be selected individually </w:t>
+      </w:r>
+      <w:r>
+        <w:rPr>
+          <w:rFonts w:ascii="Calibri" w:eastAsia="Calibri" w:hAnsi="Calibri" w:cs="Calibri"/>
+          <w:color w:val="000000"/>
+          <w:sz w:val="22"/>
+          <w:szCs w:val="22"/>
+        </w:rPr>
+        <w:t>or</w:t>
+      </w:r>
+      <w:r>
+        <w:rPr>
+          <w:rFonts w:ascii="Calibri" w:eastAsia="Calibri" w:hAnsi="Calibri" w:cs="Calibri"/>
+          <w:color w:val="000000"/>
+          <w:sz w:val="22"/>
+          <w:szCs w:val="22"/>
+        </w:rPr>
+        <w:t xml:space="preserve"> run in groups.  </w:t>
       </w:r>
     </w:p>
     <w:p>
@@ -817,6 +775,14 @@
         </w:rPr>
         <w:t xml:space="preserve">.  This enables not only the end-to-end deployment of an OHDSI implementation but also allows for the running of individual processes that allows for rapid and effective modifications and testing of existing implementations.  </w:t>
       </w:r>
+      <w:r>
+        <w:rPr>
+          <w:rFonts w:ascii="Calibri" w:eastAsia="Calibri" w:hAnsi="Calibri" w:cs="Calibri"/>
+          <w:sz w:val="22"/>
+          <w:szCs w:val="22"/>
+        </w:rPr>
+        <w:t xml:space="preserve">Figure 1 below shows the current user interface for Polites that enables this flexibility.  </w:t>
+      </w:r>
     </w:p>
     <w:p>
       <w:pPr>
@@ -844,87 +810,7 @@
           <w:sz w:val="22"/>
           <w:szCs w:val="22"/>
         </w:rPr>
-        <w:t xml:space="preserve">Configuration for Polites is currently confined to a single simple properties file.  This allows for the easy sharing of configuration as well as the advantages of having </w:t>
-      </w:r>
-      <w:proofErr w:type="gramStart"/>
-      <w:r>
-        <w:rPr>
-          <w:rFonts w:ascii="Calibri" w:eastAsia="Calibri" w:hAnsi="Calibri" w:cs="Calibri"/>
-          <w:sz w:val="22"/>
-          <w:szCs w:val="22"/>
-        </w:rPr>
-        <w:t>all of</w:t>
-      </w:r>
-      <w:proofErr w:type="gramEnd"/>
-      <w:r>
-        <w:rPr>
-          <w:rFonts w:ascii="Calibri" w:eastAsia="Calibri" w:hAnsi="Calibri" w:cs="Calibri"/>
-          <w:sz w:val="22"/>
-          <w:szCs w:val="22"/>
-        </w:rPr>
-        <w:t xml:space="preserve"> this information available in a single place (for example, </w:t>
-      </w:r>
-      <w:r>
-        <w:rPr>
-          <w:rFonts w:ascii="Calibri" w:eastAsia="Calibri" w:hAnsi="Calibri" w:cs="Calibri"/>
-          <w:sz w:val="22"/>
-          <w:szCs w:val="22"/>
-        </w:rPr>
-        <w:t xml:space="preserve">we can easily answer the questions “what version of the </w:t>
-      </w:r>
-      <w:proofErr w:type="spellStart"/>
-      <w:r>
-        <w:rPr>
-          <w:rFonts w:ascii="Calibri" w:eastAsia="Calibri" w:hAnsi="Calibri" w:cs="Calibri"/>
-          <w:sz w:val="22"/>
-          <w:szCs w:val="22"/>
-        </w:rPr>
-        <w:t>CDM</w:t>
-      </w:r>
-      <w:proofErr w:type="spellEnd"/>
-      <w:r>
-        <w:rPr>
-          <w:rFonts w:ascii="Calibri" w:eastAsia="Calibri" w:hAnsi="Calibri" w:cs="Calibri"/>
-          <w:sz w:val="22"/>
-          <w:szCs w:val="22"/>
-        </w:rPr>
-        <w:t xml:space="preserve"> did we specify?”, “what database driver are we using?”, and “what </w:t>
-      </w:r>
-      <w:proofErr w:type="spellStart"/>
-      <w:r>
-        <w:rPr>
-          <w:rFonts w:ascii="Calibri" w:eastAsia="Calibri" w:hAnsi="Calibri" w:cs="Calibri"/>
-          <w:sz w:val="22"/>
-          <w:szCs w:val="22"/>
-        </w:rPr>
-        <w:t>url</w:t>
-      </w:r>
-      <w:proofErr w:type="spellEnd"/>
-      <w:r>
-        <w:rPr>
-          <w:rFonts w:ascii="Calibri" w:eastAsia="Calibri" w:hAnsi="Calibri" w:cs="Calibri"/>
-          <w:sz w:val="22"/>
-          <w:szCs w:val="22"/>
-        </w:rPr>
-        <w:t xml:space="preserve"> did we specify in the </w:t>
-      </w:r>
-      <w:proofErr w:type="spellStart"/>
-      <w:r>
-        <w:rPr>
-          <w:rFonts w:ascii="Calibri" w:eastAsia="Calibri" w:hAnsi="Calibri" w:cs="Calibri"/>
-          <w:sz w:val="22"/>
-          <w:szCs w:val="22"/>
-        </w:rPr>
-        <w:t>webapi</w:t>
-      </w:r>
-      <w:proofErr w:type="spellEnd"/>
-      <w:r>
-        <w:rPr>
-          <w:rFonts w:ascii="Calibri" w:eastAsia="Calibri" w:hAnsi="Calibri" w:cs="Calibri"/>
-          <w:sz w:val="22"/>
-          <w:szCs w:val="22"/>
-        </w:rPr>
-        <w:t xml:space="preserve">?” schema can be discovered in the same simple properties file).  </w:t>
+        <w:t xml:space="preserve"> </w:t>
       </w:r>
     </w:p>
     <w:p>
@@ -943,48 +829,20 @@
         <w:jc w:val="both"/>
         <w:rPr>
           <w:rFonts w:ascii="Calibri" w:eastAsia="Calibri" w:hAnsi="Calibri" w:cs="Calibri"/>
-          <w:sz w:val="22"/>
-          <w:szCs w:val="22"/>
-        </w:rPr>
-      </w:pPr>
-      <w:r>
-        <w:rPr>
-          <w:rFonts w:ascii="Calibri" w:eastAsia="Calibri" w:hAnsi="Calibri" w:cs="Calibri"/>
+          <w:color w:val="000000"/>
+          <w:sz w:val="22"/>
+          <w:szCs w:val="22"/>
+        </w:rPr>
+      </w:pPr>
+      <w:r>
+        <w:rPr>
+          <w:rFonts w:ascii="Calibri" w:eastAsia="Calibri" w:hAnsi="Calibri" w:cs="Calibri"/>
+          <w:noProof/>
+          <w:color w:val="000000"/>
           <w:sz w:val="22"/>
           <w:szCs w:val="22"/>
         </w:rPr>
         <w:lastRenderedPageBreak/>
-        <w:t xml:space="preserve">Polites also encapsulates the complexity and intricacies of the details of creating a complete implementation providing a consistent stable solution.  </w:t>
-      </w:r>
-    </w:p>
-    <w:p>
-      <w:pPr>
-        <w:pBdr>
-          <w:top w:val="nil"/>
-          <w:left w:val="nil"/>
-          <w:bottom w:val="nil"/>
-          <w:right w:val="nil"/>
-          <w:between w:val="nil"/>
-        </w:pBdr>
-        <w:tabs>
-          <w:tab w:val="left" w:pos="9360"/>
-        </w:tabs>
-        <w:spacing w:after="120"/>
-        <w:jc w:val="both"/>
-        <w:rPr>
-          <w:rFonts w:ascii="Calibri" w:eastAsia="Calibri" w:hAnsi="Calibri" w:cs="Calibri"/>
-          <w:color w:val="000000"/>
-          <w:sz w:val="22"/>
-          <w:szCs w:val="22"/>
-        </w:rPr>
-      </w:pPr>
-      <w:r>
-        <w:rPr>
-          <w:rFonts w:ascii="Calibri" w:eastAsia="Calibri" w:hAnsi="Calibri" w:cs="Calibri"/>
-          <w:color w:val="000000"/>
-          <w:sz w:val="22"/>
-          <w:szCs w:val="22"/>
-        </w:rPr>
         <w:drawing>
           <wp:inline distT="0" distB="0" distL="0" distR="0" wp14:anchorId="26719302" wp14:editId="05B56574">
             <wp:extent cx="3383299" cy="5387340"/>
@@ -1099,36 +957,67 @@
           <w:szCs w:val="22"/>
         </w:rPr>
       </w:pPr>
-    </w:p>
-    <w:p>
-      <w:pPr>
-        <w:keepNext/>
-        <w:pBdr>
-          <w:top w:val="nil"/>
-          <w:left w:val="nil"/>
-          <w:bottom w:val="nil"/>
-          <w:right w:val="nil"/>
-          <w:between w:val="nil"/>
-        </w:pBdr>
-        <w:spacing w:before="120" w:after="120"/>
-        <w:jc w:val="both"/>
-        <w:rPr>
-          <w:rFonts w:ascii="Calibri" w:eastAsia="Calibri" w:hAnsi="Calibri" w:cs="Calibri"/>
-          <w:b/>
-          <w:color w:val="000000"/>
-          <w:sz w:val="22"/>
-          <w:szCs w:val="22"/>
-        </w:rPr>
-      </w:pPr>
-      <w:r>
-        <w:rPr>
-          <w:rFonts w:ascii="Calibri" w:eastAsia="Calibri" w:hAnsi="Calibri" w:cs="Calibri"/>
-          <w:b/>
-          <w:color w:val="000000"/>
-          <w:sz w:val="22"/>
-          <w:szCs w:val="22"/>
-        </w:rPr>
-        <w:t>Conclusion</w:t>
+      <w:r>
+        <w:rPr>
+          <w:rFonts w:ascii="Calibri" w:eastAsia="Calibri" w:hAnsi="Calibri" w:cs="Calibri"/>
+          <w:sz w:val="22"/>
+          <w:szCs w:val="22"/>
+        </w:rPr>
+        <w:t xml:space="preserve">Configuration for Polites is currently confined to a single simple properties file.  This allows for the easy sharing of configuration as well as the advantages of having all of this information available in a single place (for example, we can easily answer the questions “what version of the </w:t>
+      </w:r>
+      <w:proofErr w:type="spellStart"/>
+      <w:r>
+        <w:rPr>
+          <w:rFonts w:ascii="Calibri" w:eastAsia="Calibri" w:hAnsi="Calibri" w:cs="Calibri"/>
+          <w:sz w:val="22"/>
+          <w:szCs w:val="22"/>
+        </w:rPr>
+        <w:t>CDM</w:t>
+      </w:r>
+      <w:proofErr w:type="spellEnd"/>
+      <w:r>
+        <w:rPr>
+          <w:rFonts w:ascii="Calibri" w:eastAsia="Calibri" w:hAnsi="Calibri" w:cs="Calibri"/>
+          <w:sz w:val="22"/>
+          <w:szCs w:val="22"/>
+        </w:rPr>
+        <w:t xml:space="preserve"> did we specify?”, “what database driver are we using?”, and “what </w:t>
+      </w:r>
+      <w:proofErr w:type="spellStart"/>
+      <w:r>
+        <w:rPr>
+          <w:rFonts w:ascii="Calibri" w:eastAsia="Calibri" w:hAnsi="Calibri" w:cs="Calibri"/>
+          <w:sz w:val="22"/>
+          <w:szCs w:val="22"/>
+        </w:rPr>
+        <w:t>url</w:t>
+      </w:r>
+      <w:proofErr w:type="spellEnd"/>
+      <w:r>
+        <w:rPr>
+          <w:rFonts w:ascii="Calibri" w:eastAsia="Calibri" w:hAnsi="Calibri" w:cs="Calibri"/>
+          <w:sz w:val="22"/>
+          <w:szCs w:val="22"/>
+        </w:rPr>
+        <w:t xml:space="preserve"> did we specify in the </w:t>
+      </w:r>
+      <w:proofErr w:type="spellStart"/>
+      <w:r>
+        <w:rPr>
+          <w:rFonts w:ascii="Calibri" w:eastAsia="Calibri" w:hAnsi="Calibri" w:cs="Calibri"/>
+          <w:sz w:val="22"/>
+          <w:szCs w:val="22"/>
+        </w:rPr>
+        <w:t>webapi</w:t>
+      </w:r>
+      <w:proofErr w:type="spellEnd"/>
+      <w:r>
+        <w:rPr>
+          <w:rFonts w:ascii="Calibri" w:eastAsia="Calibri" w:hAnsi="Calibri" w:cs="Calibri"/>
+          <w:sz w:val="22"/>
+          <w:szCs w:val="22"/>
+        </w:rPr>
+        <w:t xml:space="preserve">?” schema can be discovered in the same simple properties file).  </w:t>
       </w:r>
     </w:p>
     <w:p>
@@ -1157,25 +1046,59 @@
           <w:sz w:val="22"/>
           <w:szCs w:val="22"/>
         </w:rPr>
-        <w:t>Polites provides an automated, stable, standardized solution for the processes required to create complete deployments of OHDSI that is recommended for use with Broadsea deployments (but also works with standalone, non-Docker deployments as well).  This tool can be used out of the box by any site to complete Broadsea or non-</w:t>
-      </w:r>
-      <w:proofErr w:type="spellStart"/>
-      <w:r>
-        <w:rPr>
-          <w:rFonts w:ascii="Calibri" w:eastAsia="Calibri" w:hAnsi="Calibri" w:cs="Calibri"/>
-          <w:sz w:val="22"/>
-          <w:szCs w:val="22"/>
-        </w:rPr>
-        <w:t>Dockerized</w:t>
-      </w:r>
-      <w:proofErr w:type="spellEnd"/>
-      <w:r>
-        <w:rPr>
-          <w:rFonts w:ascii="Calibri" w:eastAsia="Calibri" w:hAnsi="Calibri" w:cs="Calibri"/>
-          <w:sz w:val="22"/>
-          <w:szCs w:val="22"/>
-        </w:rPr>
-        <w:t xml:space="preserve"> implementations of OHDSI tools.  </w:t>
+        <w:t xml:space="preserve">We also identified </w:t>
+      </w:r>
+      <w:proofErr w:type="gramStart"/>
+      <w:r>
+        <w:rPr>
+          <w:rFonts w:ascii="Calibri" w:eastAsia="Calibri" w:hAnsi="Calibri" w:cs="Calibri"/>
+          <w:sz w:val="22"/>
+          <w:szCs w:val="22"/>
+        </w:rPr>
+        <w:t>a number of</w:t>
+      </w:r>
+      <w:proofErr w:type="gramEnd"/>
+      <w:r>
+        <w:rPr>
+          <w:rFonts w:ascii="Calibri" w:eastAsia="Calibri" w:hAnsi="Calibri" w:cs="Calibri"/>
+          <w:sz w:val="22"/>
+          <w:szCs w:val="22"/>
+        </w:rPr>
+        <w:t xml:space="preserve"> sticking points that can slow down </w:t>
+      </w:r>
+      <w:proofErr w:type="gramStart"/>
+      <w:r>
+        <w:rPr>
+          <w:rFonts w:ascii="Calibri" w:eastAsia="Calibri" w:hAnsi="Calibri" w:cs="Calibri"/>
+          <w:sz w:val="22"/>
+          <w:szCs w:val="22"/>
+        </w:rPr>
+        <w:t>an implementation</w:t>
+      </w:r>
+      <w:proofErr w:type="gramEnd"/>
+      <w:r>
+        <w:rPr>
+          <w:rFonts w:ascii="Calibri" w:eastAsia="Calibri" w:hAnsi="Calibri" w:cs="Calibri"/>
+          <w:sz w:val="22"/>
+          <w:szCs w:val="22"/>
+        </w:rPr>
+        <w:t xml:space="preserve"> and have provided some simplifications.  For example, Polites allows for the use of default resources such as a full set of vocabulary data, database drivers, and test </w:t>
+      </w:r>
+      <w:r>
+        <w:rPr>
+          <w:rFonts w:ascii="Calibri" w:eastAsia="Calibri" w:hAnsi="Calibri" w:cs="Calibri"/>
+          <w:sz w:val="22"/>
+          <w:szCs w:val="22"/>
+        </w:rPr>
+        <w:t>data sets</w:t>
+      </w:r>
+      <w:r>
+        <w:rPr>
+          <w:rFonts w:ascii="Calibri" w:eastAsia="Calibri" w:hAnsi="Calibri" w:cs="Calibri"/>
+          <w:sz w:val="22"/>
+          <w:szCs w:val="22"/>
+        </w:rPr>
+        <w:t xml:space="preserve">.  These resources can be automatically downloaded and used as part of the Polites build process.  </w:t>
       </w:r>
     </w:p>
     <w:p>
@@ -1198,6 +1121,54 @@
           <w:szCs w:val="22"/>
         </w:rPr>
       </w:pPr>
+      <w:r>
+        <w:rPr>
+          <w:rFonts w:ascii="Calibri" w:eastAsia="Calibri" w:hAnsi="Calibri" w:cs="Calibri"/>
+          <w:sz w:val="22"/>
+          <w:szCs w:val="22"/>
+        </w:rPr>
+        <w:t xml:space="preserve">Polites also encapsulates the complexity and intricacies of the details of creating a complete </w:t>
+      </w:r>
+      <w:r>
+        <w:rPr>
+          <w:rFonts w:ascii="Calibri" w:eastAsia="Calibri" w:hAnsi="Calibri" w:cs="Calibri"/>
+          <w:sz w:val="22"/>
+          <w:szCs w:val="22"/>
+        </w:rPr>
+        <w:lastRenderedPageBreak/>
+        <w:t>implementation providing a consistent stable solution.</w:t>
+      </w:r>
+    </w:p>
+    <w:p>
+      <w:pPr>
+        <w:keepNext/>
+        <w:pBdr>
+          <w:top w:val="nil"/>
+          <w:left w:val="nil"/>
+          <w:bottom w:val="nil"/>
+          <w:right w:val="nil"/>
+          <w:between w:val="nil"/>
+        </w:pBdr>
+        <w:spacing w:before="120" w:after="120"/>
+        <w:jc w:val="both"/>
+        <w:rPr>
+          <w:rFonts w:ascii="Calibri" w:eastAsia="Calibri" w:hAnsi="Calibri" w:cs="Calibri"/>
+          <w:b/>
+          <w:color w:val="000000"/>
+          <w:sz w:val="22"/>
+          <w:szCs w:val="22"/>
+        </w:rPr>
+      </w:pPr>
+      <w:r>
+        <w:rPr>
+          <w:rFonts w:ascii="Calibri" w:eastAsia="Calibri" w:hAnsi="Calibri" w:cs="Calibri"/>
+          <w:b/>
+          <w:color w:val="000000"/>
+          <w:sz w:val="22"/>
+          <w:szCs w:val="22"/>
+        </w:rPr>
+        <w:t>Conclusion</w:t>
+      </w:r>
     </w:p>
     <w:p>
       <w:pPr>
@@ -1225,7 +1196,71 @@
           <w:sz w:val="22"/>
           <w:szCs w:val="22"/>
         </w:rPr>
-        <w:lastRenderedPageBreak/>
+        <w:t xml:space="preserve">Polites provides an automated, stable, standardized solution for the processes required to create complete deployments of OHDSI that is recommended for use with Broadsea deployments (but also works with standalone, non-Docker deployments as well).  This tool can be used out of the box by any site to complete </w:t>
+      </w:r>
+      <w:proofErr w:type="spellStart"/>
+      <w:r>
+        <w:rPr>
+          <w:rFonts w:ascii="Calibri" w:eastAsia="Calibri" w:hAnsi="Calibri" w:cs="Calibri"/>
+          <w:sz w:val="22"/>
+          <w:szCs w:val="22"/>
+        </w:rPr>
+        <w:t>Broadsea</w:t>
+      </w:r>
+      <w:proofErr w:type="spellEnd"/>
+      <w:r>
+        <w:rPr>
+          <w:rFonts w:ascii="Calibri" w:eastAsia="Calibri" w:hAnsi="Calibri" w:cs="Calibri"/>
+          <w:sz w:val="22"/>
+          <w:szCs w:val="22"/>
+        </w:rPr>
+        <w:t xml:space="preserve"> or non-</w:t>
+      </w:r>
+      <w:proofErr w:type="spellStart"/>
+      <w:r>
+        <w:rPr>
+          <w:rFonts w:ascii="Calibri" w:eastAsia="Calibri" w:hAnsi="Calibri" w:cs="Calibri"/>
+          <w:sz w:val="22"/>
+          <w:szCs w:val="22"/>
+        </w:rPr>
+        <w:t>Dockerized</w:t>
+      </w:r>
+      <w:proofErr w:type="spellEnd"/>
+      <w:r>
+        <w:rPr>
+          <w:rFonts w:ascii="Calibri" w:eastAsia="Calibri" w:hAnsi="Calibri" w:cs="Calibri"/>
+          <w:sz w:val="22"/>
+          <w:szCs w:val="22"/>
+        </w:rPr>
+        <w:t xml:space="preserve"> implementations of OHDSI tools.  </w:t>
+      </w:r>
+    </w:p>
+    <w:p>
+      <w:pPr>
+        <w:pBdr>
+          <w:top w:val="nil"/>
+          <w:left w:val="nil"/>
+          <w:bottom w:val="nil"/>
+          <w:right w:val="nil"/>
+          <w:between w:val="nil"/>
+        </w:pBdr>
+        <w:tabs>
+          <w:tab w:val="left" w:pos="9360"/>
+        </w:tabs>
+        <w:spacing w:after="120"/>
+        <w:jc w:val="both"/>
+        <w:rPr>
+          <w:rFonts w:ascii="Calibri" w:eastAsia="Calibri" w:hAnsi="Calibri" w:cs="Calibri"/>
+          <w:sz w:val="22"/>
+          <w:szCs w:val="22"/>
+        </w:rPr>
+      </w:pPr>
+      <w:r>
+        <w:rPr>
+          <w:rFonts w:ascii="Calibri" w:eastAsia="Calibri" w:hAnsi="Calibri" w:cs="Calibri"/>
+          <w:sz w:val="22"/>
+          <w:szCs w:val="22"/>
+        </w:rPr>
         <w:t xml:space="preserve">The current implementation of Polites supports </w:t>
       </w:r>
       <w:proofErr w:type="spellStart"/>
@@ -1521,13 +1556,23 @@
         </w:rPr>
         <w:t xml:space="preserve">, </w:t>
       </w:r>
-      <w:r>
-        <w:rPr>
-          <w:rFonts w:ascii="Calibri" w:eastAsia="Calibri" w:hAnsi="Calibri" w:cs="Calibri"/>
-          <w:sz w:val="22"/>
-          <w:szCs w:val="22"/>
-        </w:rPr>
-        <w:t>Broadsea 3.0: “</w:t>
+      <w:proofErr w:type="spellStart"/>
+      <w:r>
+        <w:rPr>
+          <w:rFonts w:ascii="Calibri" w:eastAsia="Calibri" w:hAnsi="Calibri" w:cs="Calibri"/>
+          <w:sz w:val="22"/>
+          <w:szCs w:val="22"/>
+        </w:rPr>
+        <w:t>Broadsea</w:t>
+      </w:r>
+      <w:proofErr w:type="spellEnd"/>
+      <w:r>
+        <w:rPr>
+          <w:rFonts w:ascii="Calibri" w:eastAsia="Calibri" w:hAnsi="Calibri" w:cs="Calibri"/>
+          <w:sz w:val="22"/>
+          <w:szCs w:val="22"/>
+        </w:rPr>
+        <w:t xml:space="preserve"> 3.0: “</w:t>
       </w:r>
       <w:proofErr w:type="spellStart"/>
       <w:r>
@@ -1590,7 +1635,7 @@
           <w:sz w:val="22"/>
           <w:szCs w:val="22"/>
         </w:rPr>
-        <w:t xml:space="preserve">.  </w:t>
+        <w:t xml:space="preserve">. </w:t>
       </w:r>
     </w:p>
     <w:sectPr>

</xml_diff>